<commit_message>
Backend is working. Frontend is left.
</commit_message>
<xml_diff>
--- a/documents/Physical Design.docx
+++ b/documents/Physical Design.docx
@@ -1781,8 +1781,132 @@
           <w:szCs w:val="24"/>
           <w:lang w:val="en-US"/>
         </w:rPr>
+        <w:t xml:space="preserve">   </w:t>
+      </w:r>
+      <w:r>
+        <w:rPr>
+          <w:rFonts w:cstheme="minorHAnsi"/>
+          <w:sz w:val="24"/>
+          <w:szCs w:val="24"/>
+          <w:lang w:val="en-US"/>
+        </w:rPr>
+        <w:t xml:space="preserve"> </w:t>
+      </w:r>
+      <w:proofErr w:type="spellStart"/>
+      <w:r>
+        <w:rPr>
+          <w:rFonts w:cstheme="minorHAnsi"/>
+          <w:sz w:val="24"/>
+          <w:szCs w:val="24"/>
+          <w:lang w:val="en-US"/>
+        </w:rPr>
+        <w:t>review_id</w:t>
+      </w:r>
+      <w:proofErr w:type="spellEnd"/>
+      <w:r>
+        <w:rPr>
+          <w:rFonts w:cstheme="minorHAnsi"/>
+          <w:sz w:val="24"/>
+          <w:szCs w:val="24"/>
+          <w:lang w:val="en-US"/>
+        </w:rPr>
+        <w:t xml:space="preserve"> BIGINT NOT NULL,</w:t>
+      </w:r>
+    </w:p>
+    <w:p>
+      <w:pPr>
+        <w:rPr>
+          <w:rFonts w:cstheme="minorHAnsi"/>
+          <w:sz w:val="24"/>
+          <w:szCs w:val="24"/>
+          <w:lang w:val="en-US"/>
+        </w:rPr>
+      </w:pPr>
+      <w:r>
+        <w:rPr>
+          <w:rFonts w:cstheme="minorHAnsi"/>
+          <w:sz w:val="24"/>
+          <w:szCs w:val="24"/>
+          <w:lang w:val="en-US"/>
+        </w:rPr>
         <w:t xml:space="preserve">    </w:t>
       </w:r>
+      <w:r>
+        <w:rPr>
+          <w:rFonts w:cstheme="minorHAnsi"/>
+          <w:sz w:val="24"/>
+          <w:szCs w:val="24"/>
+          <w:lang w:val="en-US"/>
+        </w:rPr>
+        <w:t>rating FLOAT(23) NOT NULL</w:t>
+      </w:r>
+      <w:r>
+        <w:rPr>
+          <w:rFonts w:cstheme="minorHAnsi"/>
+          <w:sz w:val="24"/>
+          <w:szCs w:val="24"/>
+          <w:lang w:val="en-US"/>
+        </w:rPr>
+        <w:t>,</w:t>
+      </w:r>
+    </w:p>
+    <w:p>
+      <w:pPr>
+        <w:rPr>
+          <w:rFonts w:cstheme="minorHAnsi"/>
+          <w:sz w:val="24"/>
+          <w:szCs w:val="24"/>
+          <w:lang w:val="en-US"/>
+        </w:rPr>
+      </w:pPr>
+      <w:r>
+        <w:rPr>
+          <w:rFonts w:cstheme="minorHAnsi"/>
+          <w:sz w:val="24"/>
+          <w:szCs w:val="24"/>
+          <w:lang w:val="en-US"/>
+        </w:rPr>
+        <w:t xml:space="preserve">    </w:t>
+      </w:r>
+      <w:proofErr w:type="spellStart"/>
+      <w:r>
+        <w:rPr>
+          <w:rFonts w:cstheme="minorHAnsi"/>
+          <w:sz w:val="24"/>
+          <w:szCs w:val="24"/>
+          <w:lang w:val="en-US"/>
+        </w:rPr>
+        <w:t>review_text</w:t>
+      </w:r>
+      <w:proofErr w:type="spellEnd"/>
+      <w:r>
+        <w:rPr>
+          <w:rFonts w:cstheme="minorHAnsi"/>
+          <w:sz w:val="24"/>
+          <w:szCs w:val="24"/>
+          <w:lang w:val="en-US"/>
+        </w:rPr>
+        <w:t xml:space="preserve"> VARCHAR(255) NOT NULL,</w:t>
+      </w:r>
+    </w:p>
+    <w:p>
+      <w:pPr>
+        <w:rPr>
+          <w:rFonts w:cstheme="minorHAnsi"/>
+          <w:sz w:val="24"/>
+          <w:szCs w:val="24"/>
+          <w:lang w:val="en-US"/>
+        </w:rPr>
+      </w:pPr>
+      <w:r>
+        <w:rPr>
+          <w:rFonts w:cstheme="minorHAnsi"/>
+          <w:sz w:val="24"/>
+          <w:szCs w:val="24"/>
+          <w:lang w:val="en-US"/>
+        </w:rPr>
+        <w:t xml:space="preserve">    </w:t>
+      </w:r>
       <w:proofErr w:type="spellStart"/>
       <w:r>
         <w:rPr>
@@ -1859,6 +1983,250 @@
           <w:szCs w:val="24"/>
           <w:lang w:val="en-US"/>
         </w:rPr>
+        <w:t xml:space="preserve">    PRIMARY KEY (</w:t>
+      </w:r>
+      <w:proofErr w:type="spellStart"/>
+      <w:r>
+        <w:rPr>
+          <w:rFonts w:cstheme="minorHAnsi"/>
+          <w:sz w:val="24"/>
+          <w:szCs w:val="24"/>
+          <w:lang w:val="en-US"/>
+        </w:rPr>
+        <w:t>game_id</w:t>
+      </w:r>
+      <w:proofErr w:type="spellEnd"/>
+      <w:r>
+        <w:rPr>
+          <w:rFonts w:cstheme="minorHAnsi"/>
+          <w:sz w:val="24"/>
+          <w:szCs w:val="24"/>
+          <w:lang w:val="en-US"/>
+        </w:rPr>
+        <w:t xml:space="preserve">, </w:t>
+      </w:r>
+      <w:proofErr w:type="spellStart"/>
+      <w:r>
+        <w:rPr>
+          <w:rFonts w:cstheme="minorHAnsi"/>
+          <w:sz w:val="24"/>
+          <w:szCs w:val="24"/>
+          <w:lang w:val="en-US"/>
+        </w:rPr>
+        <w:t>review_id</w:t>
+      </w:r>
+      <w:proofErr w:type="spellEnd"/>
+      <w:r>
+        <w:rPr>
+          <w:rFonts w:cstheme="minorHAnsi"/>
+          <w:sz w:val="24"/>
+          <w:szCs w:val="24"/>
+          <w:lang w:val="en-US"/>
+        </w:rPr>
+        <w:t>),</w:t>
+      </w:r>
+    </w:p>
+    <w:p>
+      <w:pPr>
+        <w:rPr>
+          <w:rFonts w:cstheme="minorHAnsi"/>
+          <w:sz w:val="24"/>
+          <w:szCs w:val="24"/>
+          <w:lang w:val="en-US"/>
+        </w:rPr>
+      </w:pPr>
+      <w:r>
+        <w:rPr>
+          <w:rFonts w:cstheme="minorHAnsi"/>
+          <w:sz w:val="24"/>
+          <w:szCs w:val="24"/>
+          <w:lang w:val="en-US"/>
+        </w:rPr>
+        <w:t xml:space="preserve">    CONSTRAINT FK8wbl1jhvpws8ek1y4tfi0pv31 FOREIGN KEY (</w:t>
+      </w:r>
+      <w:proofErr w:type="spellStart"/>
+      <w:r>
+        <w:rPr>
+          <w:rFonts w:cstheme="minorHAnsi"/>
+          <w:sz w:val="24"/>
+          <w:szCs w:val="24"/>
+          <w:lang w:val="en-US"/>
+        </w:rPr>
+        <w:t>game_id</w:t>
+      </w:r>
+      <w:proofErr w:type="spellEnd"/>
+      <w:r>
+        <w:rPr>
+          <w:rFonts w:cstheme="minorHAnsi"/>
+          <w:sz w:val="24"/>
+          <w:szCs w:val="24"/>
+          <w:lang w:val="en-US"/>
+        </w:rPr>
+        <w:t>) REFERENCES games (</w:t>
+      </w:r>
+      <w:proofErr w:type="spellStart"/>
+      <w:r>
+        <w:rPr>
+          <w:rFonts w:cstheme="minorHAnsi"/>
+          <w:sz w:val="24"/>
+          <w:szCs w:val="24"/>
+          <w:lang w:val="en-US"/>
+        </w:rPr>
+        <w:t>game_id</w:t>
+      </w:r>
+      <w:proofErr w:type="spellEnd"/>
+      <w:r>
+        <w:rPr>
+          <w:rFonts w:cstheme="minorHAnsi"/>
+          <w:sz w:val="24"/>
+          <w:szCs w:val="24"/>
+          <w:lang w:val="en-US"/>
+        </w:rPr>
+        <w:t>),</w:t>
+      </w:r>
+    </w:p>
+    <w:p>
+      <w:pPr>
+        <w:rPr>
+          <w:rFonts w:cstheme="minorHAnsi"/>
+          <w:sz w:val="24"/>
+          <w:szCs w:val="24"/>
+          <w:lang w:val="en-US"/>
+        </w:rPr>
+      </w:pPr>
+      <w:r>
+        <w:rPr>
+          <w:rFonts w:cstheme="minorHAnsi"/>
+          <w:sz w:val="24"/>
+          <w:szCs w:val="24"/>
+          <w:lang w:val="en-US"/>
+        </w:rPr>
+        <w:t xml:space="preserve">    CONSTRAINT FKndh5d3njmsvuo57vq3yu8sy9k FOREIGN KEY(</w:t>
+      </w:r>
+      <w:proofErr w:type="spellStart"/>
+      <w:r>
+        <w:rPr>
+          <w:rFonts w:cstheme="minorHAnsi"/>
+          <w:sz w:val="24"/>
+          <w:szCs w:val="24"/>
+          <w:lang w:val="en-US"/>
+        </w:rPr>
+        <w:t>user_id</w:t>
+      </w:r>
+      <w:proofErr w:type="spellEnd"/>
+      <w:r>
+        <w:rPr>
+          <w:rFonts w:cstheme="minorHAnsi"/>
+          <w:sz w:val="24"/>
+          <w:szCs w:val="24"/>
+          <w:lang w:val="en-US"/>
+        </w:rPr>
+        <w:t>) REFERENCES users (</w:t>
+      </w:r>
+      <w:proofErr w:type="spellStart"/>
+      <w:r>
+        <w:rPr>
+          <w:rFonts w:cstheme="minorHAnsi"/>
+          <w:sz w:val="24"/>
+          <w:szCs w:val="24"/>
+          <w:lang w:val="en-US"/>
+        </w:rPr>
+        <w:t>user_id</w:t>
+      </w:r>
+      <w:proofErr w:type="spellEnd"/>
+      <w:r>
+        <w:rPr>
+          <w:rFonts w:cstheme="minorHAnsi"/>
+          <w:sz w:val="24"/>
+          <w:szCs w:val="24"/>
+          <w:lang w:val="en-US"/>
+        </w:rPr>
+        <w:t>)</w:t>
+      </w:r>
+    </w:p>
+    <w:p>
+      <w:pPr>
+        <w:rPr>
+          <w:rFonts w:cstheme="minorHAnsi"/>
+          <w:sz w:val="24"/>
+          <w:szCs w:val="24"/>
+          <w:lang w:val="en-US"/>
+        </w:rPr>
+      </w:pPr>
+      <w:r>
+        <w:rPr>
+          <w:rFonts w:cstheme="minorHAnsi"/>
+          <w:sz w:val="24"/>
+          <w:szCs w:val="24"/>
+          <w:lang w:val="en-US"/>
+        </w:rPr>
+        <w:t>) ENGINE=InnoDB DEFAULT CHARSET=utf8mb4 COLLATE=utf8mb4_0900_ai_ci;</w:t>
+      </w:r>
+    </w:p>
+    <w:p>
+      <w:pPr>
+        <w:rPr>
+          <w:rFonts w:cstheme="minorHAnsi"/>
+          <w:sz w:val="24"/>
+          <w:szCs w:val="24"/>
+          <w:lang w:val="en-US"/>
+        </w:rPr>
+      </w:pPr>
+    </w:p>
+    <w:p>
+      <w:pPr>
+        <w:rPr>
+          <w:rFonts w:cstheme="minorHAnsi"/>
+          <w:sz w:val="24"/>
+          <w:szCs w:val="24"/>
+          <w:lang w:val="en-US"/>
+        </w:rPr>
+      </w:pPr>
+      <w:r>
+        <w:rPr>
+          <w:rFonts w:cstheme="minorHAnsi"/>
+          <w:sz w:val="24"/>
+          <w:szCs w:val="24"/>
+          <w:lang w:val="en-US"/>
+        </w:rPr>
+        <w:t>-- Create table 'orders'</w:t>
+      </w:r>
+    </w:p>
+    <w:p>
+      <w:pPr>
+        <w:rPr>
+          <w:rFonts w:cstheme="minorHAnsi"/>
+          <w:sz w:val="24"/>
+          <w:szCs w:val="24"/>
+          <w:lang w:val="en-US"/>
+        </w:rPr>
+      </w:pPr>
+      <w:r>
+        <w:rPr>
+          <w:rFonts w:cstheme="minorHAnsi"/>
+          <w:sz w:val="24"/>
+          <w:szCs w:val="24"/>
+          <w:lang w:val="en-US"/>
+        </w:rPr>
+        <w:t>CREATE TABLE orders (</w:t>
+      </w:r>
+    </w:p>
+    <w:p>
+      <w:pPr>
+        <w:rPr>
+          <w:rFonts w:cstheme="minorHAnsi"/>
+          <w:sz w:val="24"/>
+          <w:szCs w:val="24"/>
+          <w:lang w:val="en-US"/>
+        </w:rPr>
+      </w:pPr>
+      <w:r>
+        <w:rPr>
+          <w:rFonts w:cstheme="minorHAnsi"/>
+          <w:sz w:val="24"/>
+          <w:szCs w:val="24"/>
+          <w:lang w:val="en-US"/>
+        </w:rPr>
         <w:t xml:space="preserve">    </w:t>
       </w:r>
       <w:proofErr w:type="spellStart"/>
@@ -1869,7 +2237,85 @@
           <w:szCs w:val="24"/>
           <w:lang w:val="en-US"/>
         </w:rPr>
-        <w:t>review_id</w:t>
+        <w:t>order_date</w:t>
+      </w:r>
+      <w:proofErr w:type="spellEnd"/>
+      <w:r>
+        <w:rPr>
+          <w:rFonts w:cstheme="minorHAnsi"/>
+          <w:sz w:val="24"/>
+          <w:szCs w:val="24"/>
+          <w:lang w:val="en-US"/>
+        </w:rPr>
+        <w:t xml:space="preserve"> DATE NOT NULL,</w:t>
+      </w:r>
+    </w:p>
+    <w:p>
+      <w:pPr>
+        <w:rPr>
+          <w:rFonts w:cstheme="minorHAnsi"/>
+          <w:sz w:val="24"/>
+          <w:szCs w:val="24"/>
+          <w:lang w:val="en-US"/>
+        </w:rPr>
+      </w:pPr>
+      <w:r>
+        <w:rPr>
+          <w:rFonts w:cstheme="minorHAnsi"/>
+          <w:sz w:val="24"/>
+          <w:szCs w:val="24"/>
+          <w:lang w:val="en-US"/>
+        </w:rPr>
+        <w:t xml:space="preserve">    </w:t>
+      </w:r>
+      <w:proofErr w:type="spellStart"/>
+      <w:r>
+        <w:rPr>
+          <w:rFonts w:cstheme="minorHAnsi"/>
+          <w:sz w:val="24"/>
+          <w:szCs w:val="24"/>
+          <w:lang w:val="en-US"/>
+        </w:rPr>
+        <w:t>order_id</w:t>
+      </w:r>
+      <w:proofErr w:type="spellEnd"/>
+      <w:r>
+        <w:rPr>
+          <w:rFonts w:cstheme="minorHAnsi"/>
+          <w:sz w:val="24"/>
+          <w:szCs w:val="24"/>
+          <w:lang w:val="en-US"/>
+        </w:rPr>
+        <w:t xml:space="preserve"> BIGINT NOT NULL AUTO_INCREMENT,</w:t>
+      </w:r>
+    </w:p>
+    <w:p>
+      <w:pPr>
+        <w:rPr>
+          <w:rFonts w:cstheme="minorHAnsi"/>
+          <w:sz w:val="24"/>
+          <w:szCs w:val="24"/>
+          <w:lang w:val="en-US"/>
+        </w:rPr>
+      </w:pPr>
+      <w:r>
+        <w:rPr>
+          <w:rFonts w:cstheme="minorHAnsi"/>
+          <w:sz w:val="24"/>
+          <w:szCs w:val="24"/>
+          <w:lang w:val="en-US"/>
+        </w:rPr>
+        <w:t xml:space="preserve">    </w:t>
+      </w:r>
+      <w:proofErr w:type="spellStart"/>
+      <w:r>
+        <w:rPr>
+          <w:rFonts w:cstheme="minorHAnsi"/>
+          <w:sz w:val="24"/>
+          <w:szCs w:val="24"/>
+          <w:lang w:val="en-US"/>
+        </w:rPr>
+        <w:t>user_id</w:t>
       </w:r>
       <w:proofErr w:type="spellEnd"/>
       <w:r>
@@ -1898,25 +2344,6 @@
           <w:szCs w:val="24"/>
           <w:lang w:val="en-US"/>
         </w:rPr>
-        <w:t xml:space="preserve">    rating FLOAT(23) NOT NULL,</w:t>
-      </w:r>
-    </w:p>
-    <w:p>
-      <w:pPr>
-        <w:rPr>
-          <w:rFonts w:cstheme="minorHAnsi"/>
-          <w:sz w:val="24"/>
-          <w:szCs w:val="24"/>
-          <w:lang w:val="en-US"/>
-        </w:rPr>
-      </w:pPr>
-      <w:r>
-        <w:rPr>
-          <w:rFonts w:cstheme="minorHAnsi"/>
-          <w:sz w:val="24"/>
-          <w:szCs w:val="24"/>
-          <w:lang w:val="en-US"/>
-        </w:rPr>
         <w:t xml:space="preserve">    </w:t>
       </w:r>
       <w:proofErr w:type="spellStart"/>
@@ -1927,17 +2354,17 @@
           <w:szCs w:val="24"/>
           <w:lang w:val="en-US"/>
         </w:rPr>
-        <w:t>review_text</w:t>
-      </w:r>
-      <w:proofErr w:type="spellEnd"/>
-      <w:r>
-        <w:rPr>
-          <w:rFonts w:cstheme="minorHAnsi"/>
-          <w:sz w:val="24"/>
-          <w:szCs w:val="24"/>
-          <w:lang w:val="en-US"/>
-        </w:rPr>
-        <w:t xml:space="preserve"> VARCHAR(255) NOT NULL,</w:t>
+        <w:t>shipping_method</w:t>
+      </w:r>
+      <w:proofErr w:type="spellEnd"/>
+      <w:r>
+        <w:rPr>
+          <w:rFonts w:cstheme="minorHAnsi"/>
+          <w:sz w:val="24"/>
+          <w:szCs w:val="24"/>
+          <w:lang w:val="en-US"/>
+        </w:rPr>
+        <w:t xml:space="preserve"> ENUM('Express', 'Standard', 'International') NOT NULL,</w:t>
       </w:r>
     </w:p>
     <w:p>
@@ -1966,6 +2393,211 @@
           <w:szCs w:val="24"/>
           <w:lang w:val="en-US"/>
         </w:rPr>
+        <w:t>order_id</w:t>
+      </w:r>
+      <w:proofErr w:type="spellEnd"/>
+      <w:r>
+        <w:rPr>
+          <w:rFonts w:cstheme="minorHAnsi"/>
+          <w:sz w:val="24"/>
+          <w:szCs w:val="24"/>
+          <w:lang w:val="en-US"/>
+        </w:rPr>
+        <w:t>),</w:t>
+      </w:r>
+    </w:p>
+    <w:p>
+      <w:pPr>
+        <w:rPr>
+          <w:rFonts w:cstheme="minorHAnsi"/>
+          <w:sz w:val="24"/>
+          <w:szCs w:val="24"/>
+          <w:lang w:val="en-US"/>
+        </w:rPr>
+      </w:pPr>
+      <w:r>
+        <w:rPr>
+          <w:rFonts w:cstheme="minorHAnsi"/>
+          <w:sz w:val="24"/>
+          <w:szCs w:val="24"/>
+          <w:lang w:val="en-US"/>
+        </w:rPr>
+        <w:t xml:space="preserve">    CONSTRAINT FK32ql8ubntj5uh44ph9659tiih FOREIGN KEY(</w:t>
+      </w:r>
+      <w:proofErr w:type="spellStart"/>
+      <w:r>
+        <w:rPr>
+          <w:rFonts w:cstheme="minorHAnsi"/>
+          <w:sz w:val="24"/>
+          <w:szCs w:val="24"/>
+          <w:lang w:val="en-US"/>
+        </w:rPr>
+        <w:t>user_id</w:t>
+      </w:r>
+      <w:proofErr w:type="spellEnd"/>
+      <w:r>
+        <w:rPr>
+          <w:rFonts w:cstheme="minorHAnsi"/>
+          <w:sz w:val="24"/>
+          <w:szCs w:val="24"/>
+          <w:lang w:val="en-US"/>
+        </w:rPr>
+        <w:t>) REFERENCES users (</w:t>
+      </w:r>
+      <w:proofErr w:type="spellStart"/>
+      <w:r>
+        <w:rPr>
+          <w:rFonts w:cstheme="minorHAnsi"/>
+          <w:sz w:val="24"/>
+          <w:szCs w:val="24"/>
+          <w:lang w:val="en-US"/>
+        </w:rPr>
+        <w:t>user_id</w:t>
+      </w:r>
+      <w:proofErr w:type="spellEnd"/>
+      <w:r>
+        <w:rPr>
+          <w:rFonts w:cstheme="minorHAnsi"/>
+          <w:sz w:val="24"/>
+          <w:szCs w:val="24"/>
+          <w:lang w:val="en-US"/>
+        </w:rPr>
+        <w:t>)</w:t>
+      </w:r>
+    </w:p>
+    <w:p>
+      <w:pPr>
+        <w:rPr>
+          <w:rFonts w:cstheme="minorHAnsi"/>
+          <w:sz w:val="24"/>
+          <w:szCs w:val="24"/>
+          <w:lang w:val="en-US"/>
+        </w:rPr>
+      </w:pPr>
+      <w:r>
+        <w:rPr>
+          <w:rFonts w:cstheme="minorHAnsi"/>
+          <w:sz w:val="24"/>
+          <w:szCs w:val="24"/>
+          <w:lang w:val="en-US"/>
+        </w:rPr>
+        <w:t>) ENGINE=InnoDB DEFAULT CHARSET=utf8mb4 COLLATE=utf8mb4_0900_ai_ci;</w:t>
+      </w:r>
+    </w:p>
+    <w:p>
+      <w:pPr>
+        <w:rPr>
+          <w:rFonts w:cstheme="minorHAnsi"/>
+          <w:sz w:val="24"/>
+          <w:szCs w:val="24"/>
+          <w:lang w:val="en-US"/>
+        </w:rPr>
+      </w:pPr>
+    </w:p>
+    <w:p>
+      <w:pPr>
+        <w:rPr>
+          <w:rFonts w:cstheme="minorHAnsi"/>
+          <w:sz w:val="24"/>
+          <w:szCs w:val="24"/>
+          <w:lang w:val="en-US"/>
+        </w:rPr>
+      </w:pPr>
+      <w:r>
+        <w:rPr>
+          <w:rFonts w:cstheme="minorHAnsi"/>
+          <w:sz w:val="24"/>
+          <w:szCs w:val="24"/>
+          <w:lang w:val="en-US"/>
+        </w:rPr>
+        <w:t>-- Create table '</w:t>
+      </w:r>
+      <w:proofErr w:type="spellStart"/>
+      <w:r>
+        <w:rPr>
+          <w:rFonts w:cstheme="minorHAnsi"/>
+          <w:sz w:val="24"/>
+          <w:szCs w:val="24"/>
+          <w:lang w:val="en-US"/>
+        </w:rPr>
+        <w:t>order_games</w:t>
+      </w:r>
+      <w:proofErr w:type="spellEnd"/>
+      <w:r>
+        <w:rPr>
+          <w:rFonts w:cstheme="minorHAnsi"/>
+          <w:sz w:val="24"/>
+          <w:szCs w:val="24"/>
+          <w:lang w:val="en-US"/>
+        </w:rPr>
+        <w:t>'</w:t>
+      </w:r>
+    </w:p>
+    <w:p>
+      <w:pPr>
+        <w:rPr>
+          <w:rFonts w:cstheme="minorHAnsi"/>
+          <w:sz w:val="24"/>
+          <w:szCs w:val="24"/>
+          <w:lang w:val="en-US"/>
+        </w:rPr>
+      </w:pPr>
+      <w:r>
+        <w:rPr>
+          <w:rFonts w:cstheme="minorHAnsi"/>
+          <w:sz w:val="24"/>
+          <w:szCs w:val="24"/>
+          <w:lang w:val="en-US"/>
+        </w:rPr>
+        <w:t xml:space="preserve">CREATE TABLE </w:t>
+      </w:r>
+      <w:proofErr w:type="spellStart"/>
+      <w:r>
+        <w:rPr>
+          <w:rFonts w:cstheme="minorHAnsi"/>
+          <w:sz w:val="24"/>
+          <w:szCs w:val="24"/>
+          <w:lang w:val="en-US"/>
+        </w:rPr>
+        <w:t>order_games</w:t>
+      </w:r>
+      <w:proofErr w:type="spellEnd"/>
+      <w:r>
+        <w:rPr>
+          <w:rFonts w:cstheme="minorHAnsi"/>
+          <w:sz w:val="24"/>
+          <w:szCs w:val="24"/>
+          <w:lang w:val="en-US"/>
+        </w:rPr>
+        <w:t xml:space="preserve"> (</w:t>
+      </w:r>
+    </w:p>
+    <w:p>
+      <w:pPr>
+        <w:rPr>
+          <w:rFonts w:cstheme="minorHAnsi"/>
+          <w:sz w:val="24"/>
+          <w:szCs w:val="24"/>
+          <w:lang w:val="en-US"/>
+        </w:rPr>
+      </w:pPr>
+      <w:r>
+        <w:rPr>
+          <w:rFonts w:cstheme="minorHAnsi"/>
+          <w:sz w:val="24"/>
+          <w:szCs w:val="24"/>
+          <w:lang w:val="en-US"/>
+        </w:rPr>
+        <w:t xml:space="preserve">    </w:t>
+      </w:r>
+      <w:proofErr w:type="spellStart"/>
+      <w:r>
+        <w:rPr>
+          <w:rFonts w:cstheme="minorHAnsi"/>
+          <w:sz w:val="24"/>
+          <w:szCs w:val="24"/>
+          <w:lang w:val="en-US"/>
+        </w:rPr>
         <w:t>game_id</w:t>
       </w:r>
       <w:proofErr w:type="spellEnd"/>
@@ -1976,6 +2608,104 @@
           <w:szCs w:val="24"/>
           <w:lang w:val="en-US"/>
         </w:rPr>
+        <w:t xml:space="preserve"> BIGINT NOT NULL,</w:t>
+      </w:r>
+    </w:p>
+    <w:p>
+      <w:pPr>
+        <w:rPr>
+          <w:rFonts w:cstheme="minorHAnsi"/>
+          <w:sz w:val="24"/>
+          <w:szCs w:val="24"/>
+          <w:lang w:val="en-US"/>
+        </w:rPr>
+      </w:pPr>
+      <w:r>
+        <w:rPr>
+          <w:rFonts w:cstheme="minorHAnsi"/>
+          <w:sz w:val="24"/>
+          <w:szCs w:val="24"/>
+          <w:lang w:val="en-US"/>
+        </w:rPr>
+        <w:t xml:space="preserve">    </w:t>
+      </w:r>
+      <w:proofErr w:type="spellStart"/>
+      <w:r>
+        <w:rPr>
+          <w:rFonts w:cstheme="minorHAnsi"/>
+          <w:sz w:val="24"/>
+          <w:szCs w:val="24"/>
+          <w:lang w:val="en-US"/>
+        </w:rPr>
+        <w:t>order_id</w:t>
+      </w:r>
+      <w:proofErr w:type="spellEnd"/>
+      <w:r>
+        <w:rPr>
+          <w:rFonts w:cstheme="minorHAnsi"/>
+          <w:sz w:val="24"/>
+          <w:szCs w:val="24"/>
+          <w:lang w:val="en-US"/>
+        </w:rPr>
+        <w:t xml:space="preserve"> BIGINT NOT NULL,</w:t>
+      </w:r>
+    </w:p>
+    <w:p>
+      <w:pPr>
+        <w:rPr>
+          <w:rFonts w:cstheme="minorHAnsi"/>
+          <w:sz w:val="24"/>
+          <w:szCs w:val="24"/>
+          <w:lang w:val="en-US"/>
+        </w:rPr>
+      </w:pPr>
+      <w:r>
+        <w:rPr>
+          <w:rFonts w:cstheme="minorHAnsi"/>
+          <w:sz w:val="24"/>
+          <w:szCs w:val="24"/>
+          <w:lang w:val="en-US"/>
+        </w:rPr>
+        <w:t xml:space="preserve">    quantity INTEGER NOT NULL</w:t>
+      </w:r>
+    </w:p>
+    <w:p>
+      <w:pPr>
+        <w:rPr>
+          <w:rFonts w:cstheme="minorHAnsi"/>
+          <w:sz w:val="24"/>
+          <w:szCs w:val="24"/>
+          <w:lang w:val="en-US"/>
+        </w:rPr>
+      </w:pPr>
+      <w:r>
+        <w:rPr>
+          <w:rFonts w:cstheme="minorHAnsi"/>
+          <w:sz w:val="24"/>
+          <w:szCs w:val="24"/>
+          <w:lang w:val="en-US"/>
+        </w:rPr>
+        <w:lastRenderedPageBreak/>
+        <w:t xml:space="preserve">    PRIMARY KEY (</w:t>
+      </w:r>
+      <w:proofErr w:type="spellStart"/>
+      <w:r>
+        <w:rPr>
+          <w:rFonts w:cstheme="minorHAnsi"/>
+          <w:sz w:val="24"/>
+          <w:szCs w:val="24"/>
+          <w:lang w:val="en-US"/>
+        </w:rPr>
+        <w:t>game_id</w:t>
+      </w:r>
+      <w:proofErr w:type="spellEnd"/>
+      <w:r>
+        <w:rPr>
+          <w:rFonts w:cstheme="minorHAnsi"/>
+          <w:sz w:val="24"/>
+          <w:szCs w:val="24"/>
+          <w:lang w:val="en-US"/>
+        </w:rPr>
         <w:t xml:space="preserve">, </w:t>
       </w:r>
       <w:proofErr w:type="spellStart"/>
@@ -1986,7 +2716,7 @@
           <w:szCs w:val="24"/>
           <w:lang w:val="en-US"/>
         </w:rPr>
-        <w:t>review_id</w:t>
+        <w:t>order_id</w:t>
       </w:r>
       <w:proofErr w:type="spellEnd"/>
       <w:r>
@@ -2015,690 +2745,6 @@
           <w:szCs w:val="24"/>
           <w:lang w:val="en-US"/>
         </w:rPr>
-        <w:t xml:space="preserve">    CONSTRAINT FK8wbl1jhvpws8ek1y4tfi0pv31 FOREIGN KEY (</w:t>
-      </w:r>
-      <w:proofErr w:type="spellStart"/>
-      <w:r>
-        <w:rPr>
-          <w:rFonts w:cstheme="minorHAnsi"/>
-          <w:sz w:val="24"/>
-          <w:szCs w:val="24"/>
-          <w:lang w:val="en-US"/>
-        </w:rPr>
-        <w:t>game_id</w:t>
-      </w:r>
-      <w:proofErr w:type="spellEnd"/>
-      <w:r>
-        <w:rPr>
-          <w:rFonts w:cstheme="minorHAnsi"/>
-          <w:sz w:val="24"/>
-          <w:szCs w:val="24"/>
-          <w:lang w:val="en-US"/>
-        </w:rPr>
-        <w:t>) REFERENCES games (</w:t>
-      </w:r>
-      <w:proofErr w:type="spellStart"/>
-      <w:r>
-        <w:rPr>
-          <w:rFonts w:cstheme="minorHAnsi"/>
-          <w:sz w:val="24"/>
-          <w:szCs w:val="24"/>
-          <w:lang w:val="en-US"/>
-        </w:rPr>
-        <w:t>game_id</w:t>
-      </w:r>
-      <w:proofErr w:type="spellEnd"/>
-      <w:r>
-        <w:rPr>
-          <w:rFonts w:cstheme="minorHAnsi"/>
-          <w:sz w:val="24"/>
-          <w:szCs w:val="24"/>
-          <w:lang w:val="en-US"/>
-        </w:rPr>
-        <w:t>),</w:t>
-      </w:r>
-    </w:p>
-    <w:p>
-      <w:pPr>
-        <w:rPr>
-          <w:rFonts w:cstheme="minorHAnsi"/>
-          <w:sz w:val="24"/>
-          <w:szCs w:val="24"/>
-          <w:lang w:val="en-US"/>
-        </w:rPr>
-      </w:pPr>
-      <w:r>
-        <w:rPr>
-          <w:rFonts w:cstheme="minorHAnsi"/>
-          <w:sz w:val="24"/>
-          <w:szCs w:val="24"/>
-          <w:lang w:val="en-US"/>
-        </w:rPr>
-        <w:t xml:space="preserve">    CONSTRAINT FKndh5d3njmsvuo57vq3yu8sy9k FOREIGN KEY(</w:t>
-      </w:r>
-      <w:proofErr w:type="spellStart"/>
-      <w:r>
-        <w:rPr>
-          <w:rFonts w:cstheme="minorHAnsi"/>
-          <w:sz w:val="24"/>
-          <w:szCs w:val="24"/>
-          <w:lang w:val="en-US"/>
-        </w:rPr>
-        <w:t>user_id</w:t>
-      </w:r>
-      <w:proofErr w:type="spellEnd"/>
-      <w:r>
-        <w:rPr>
-          <w:rFonts w:cstheme="minorHAnsi"/>
-          <w:sz w:val="24"/>
-          <w:szCs w:val="24"/>
-          <w:lang w:val="en-US"/>
-        </w:rPr>
-        <w:t>) REFERENCES users (</w:t>
-      </w:r>
-      <w:proofErr w:type="spellStart"/>
-      <w:r>
-        <w:rPr>
-          <w:rFonts w:cstheme="minorHAnsi"/>
-          <w:sz w:val="24"/>
-          <w:szCs w:val="24"/>
-          <w:lang w:val="en-US"/>
-        </w:rPr>
-        <w:t>user_id</w:t>
-      </w:r>
-      <w:proofErr w:type="spellEnd"/>
-      <w:r>
-        <w:rPr>
-          <w:rFonts w:cstheme="minorHAnsi"/>
-          <w:sz w:val="24"/>
-          <w:szCs w:val="24"/>
-          <w:lang w:val="en-US"/>
-        </w:rPr>
-        <w:t>)</w:t>
-      </w:r>
-    </w:p>
-    <w:p>
-      <w:pPr>
-        <w:rPr>
-          <w:rFonts w:cstheme="minorHAnsi"/>
-          <w:sz w:val="24"/>
-          <w:szCs w:val="24"/>
-          <w:lang w:val="en-US"/>
-        </w:rPr>
-      </w:pPr>
-      <w:r>
-        <w:rPr>
-          <w:rFonts w:cstheme="minorHAnsi"/>
-          <w:sz w:val="24"/>
-          <w:szCs w:val="24"/>
-          <w:lang w:val="en-US"/>
-        </w:rPr>
-        <w:t>) ENGINE=InnoDB DEFAULT CHARSET=utf8mb4 COLLATE=utf8mb4_0900_ai_ci;</w:t>
-      </w:r>
-    </w:p>
-    <w:p>
-      <w:pPr>
-        <w:rPr>
-          <w:rFonts w:cstheme="minorHAnsi"/>
-          <w:sz w:val="24"/>
-          <w:szCs w:val="24"/>
-          <w:lang w:val="en-US"/>
-        </w:rPr>
-      </w:pPr>
-    </w:p>
-    <w:p>
-      <w:pPr>
-        <w:rPr>
-          <w:rFonts w:cstheme="minorHAnsi"/>
-          <w:sz w:val="24"/>
-          <w:szCs w:val="24"/>
-          <w:lang w:val="en-US"/>
-        </w:rPr>
-      </w:pPr>
-      <w:r>
-        <w:rPr>
-          <w:rFonts w:cstheme="minorHAnsi"/>
-          <w:sz w:val="24"/>
-          <w:szCs w:val="24"/>
-          <w:lang w:val="en-US"/>
-        </w:rPr>
-        <w:t>-- Create table 'orders'</w:t>
-      </w:r>
-    </w:p>
-    <w:p>
-      <w:pPr>
-        <w:rPr>
-          <w:rFonts w:cstheme="minorHAnsi"/>
-          <w:sz w:val="24"/>
-          <w:szCs w:val="24"/>
-          <w:lang w:val="en-US"/>
-        </w:rPr>
-      </w:pPr>
-      <w:r>
-        <w:rPr>
-          <w:rFonts w:cstheme="minorHAnsi"/>
-          <w:sz w:val="24"/>
-          <w:szCs w:val="24"/>
-          <w:lang w:val="en-US"/>
-        </w:rPr>
-        <w:t>CREATE TABLE orders (</w:t>
-      </w:r>
-    </w:p>
-    <w:p>
-      <w:pPr>
-        <w:rPr>
-          <w:rFonts w:cstheme="minorHAnsi"/>
-          <w:sz w:val="24"/>
-          <w:szCs w:val="24"/>
-          <w:lang w:val="en-US"/>
-        </w:rPr>
-      </w:pPr>
-      <w:r>
-        <w:rPr>
-          <w:rFonts w:cstheme="minorHAnsi"/>
-          <w:sz w:val="24"/>
-          <w:szCs w:val="24"/>
-          <w:lang w:val="en-US"/>
-        </w:rPr>
-        <w:t xml:space="preserve">    </w:t>
-      </w:r>
-      <w:proofErr w:type="spellStart"/>
-      <w:r>
-        <w:rPr>
-          <w:rFonts w:cstheme="minorHAnsi"/>
-          <w:sz w:val="24"/>
-          <w:szCs w:val="24"/>
-          <w:lang w:val="en-US"/>
-        </w:rPr>
-        <w:t>order_date</w:t>
-      </w:r>
-      <w:proofErr w:type="spellEnd"/>
-      <w:r>
-        <w:rPr>
-          <w:rFonts w:cstheme="minorHAnsi"/>
-          <w:sz w:val="24"/>
-          <w:szCs w:val="24"/>
-          <w:lang w:val="en-US"/>
-        </w:rPr>
-        <w:t xml:space="preserve"> DATE NOT NULL,</w:t>
-      </w:r>
-    </w:p>
-    <w:p>
-      <w:pPr>
-        <w:rPr>
-          <w:rFonts w:cstheme="minorHAnsi"/>
-          <w:sz w:val="24"/>
-          <w:szCs w:val="24"/>
-          <w:lang w:val="en-US"/>
-        </w:rPr>
-      </w:pPr>
-      <w:r>
-        <w:rPr>
-          <w:rFonts w:cstheme="minorHAnsi"/>
-          <w:sz w:val="24"/>
-          <w:szCs w:val="24"/>
-          <w:lang w:val="en-US"/>
-        </w:rPr>
-        <w:t xml:space="preserve">    </w:t>
-      </w:r>
-      <w:proofErr w:type="spellStart"/>
-      <w:r>
-        <w:rPr>
-          <w:rFonts w:cstheme="minorHAnsi"/>
-          <w:sz w:val="24"/>
-          <w:szCs w:val="24"/>
-          <w:lang w:val="en-US"/>
-        </w:rPr>
-        <w:t>order_id</w:t>
-      </w:r>
-      <w:proofErr w:type="spellEnd"/>
-      <w:r>
-        <w:rPr>
-          <w:rFonts w:cstheme="minorHAnsi"/>
-          <w:sz w:val="24"/>
-          <w:szCs w:val="24"/>
-          <w:lang w:val="en-US"/>
-        </w:rPr>
-        <w:t xml:space="preserve"> BIGINT NOT NULL AUTO_INCREMENT,</w:t>
-      </w:r>
-    </w:p>
-    <w:p>
-      <w:pPr>
-        <w:rPr>
-          <w:rFonts w:cstheme="minorHAnsi"/>
-          <w:sz w:val="24"/>
-          <w:szCs w:val="24"/>
-          <w:lang w:val="en-US"/>
-        </w:rPr>
-      </w:pPr>
-      <w:r>
-        <w:rPr>
-          <w:rFonts w:cstheme="minorHAnsi"/>
-          <w:sz w:val="24"/>
-          <w:szCs w:val="24"/>
-          <w:lang w:val="en-US"/>
-        </w:rPr>
-        <w:t xml:space="preserve">    </w:t>
-      </w:r>
-      <w:proofErr w:type="spellStart"/>
-      <w:r>
-        <w:rPr>
-          <w:rFonts w:cstheme="minorHAnsi"/>
-          <w:sz w:val="24"/>
-          <w:szCs w:val="24"/>
-          <w:lang w:val="en-US"/>
-        </w:rPr>
-        <w:t>user_id</w:t>
-      </w:r>
-      <w:proofErr w:type="spellEnd"/>
-      <w:r>
-        <w:rPr>
-          <w:rFonts w:cstheme="minorHAnsi"/>
-          <w:sz w:val="24"/>
-          <w:szCs w:val="24"/>
-          <w:lang w:val="en-US"/>
-        </w:rPr>
-        <w:t xml:space="preserve"> BIGINT NOT NULL,</w:t>
-      </w:r>
-    </w:p>
-    <w:p>
-      <w:pPr>
-        <w:rPr>
-          <w:rFonts w:cstheme="minorHAnsi"/>
-          <w:sz w:val="24"/>
-          <w:szCs w:val="24"/>
-          <w:lang w:val="en-US"/>
-        </w:rPr>
-      </w:pPr>
-      <w:r>
-        <w:rPr>
-          <w:rFonts w:cstheme="minorHAnsi"/>
-          <w:sz w:val="24"/>
-          <w:szCs w:val="24"/>
-          <w:lang w:val="en-US"/>
-        </w:rPr>
-        <w:t xml:space="preserve">    </w:t>
-      </w:r>
-      <w:proofErr w:type="spellStart"/>
-      <w:r>
-        <w:rPr>
-          <w:rFonts w:cstheme="minorHAnsi"/>
-          <w:sz w:val="24"/>
-          <w:szCs w:val="24"/>
-          <w:lang w:val="en-US"/>
-        </w:rPr>
-        <w:t>shipping_method</w:t>
-      </w:r>
-      <w:proofErr w:type="spellEnd"/>
-      <w:r>
-        <w:rPr>
-          <w:rFonts w:cstheme="minorHAnsi"/>
-          <w:sz w:val="24"/>
-          <w:szCs w:val="24"/>
-          <w:lang w:val="en-US"/>
-        </w:rPr>
-        <w:t xml:space="preserve"> ENUM('Express', 'Standard', 'International') NOT NULL,</w:t>
-      </w:r>
-    </w:p>
-    <w:p>
-      <w:pPr>
-        <w:rPr>
-          <w:rFonts w:cstheme="minorHAnsi"/>
-          <w:sz w:val="24"/>
-          <w:szCs w:val="24"/>
-          <w:lang w:val="en-US"/>
-        </w:rPr>
-      </w:pPr>
-      <w:r>
-        <w:rPr>
-          <w:rFonts w:cstheme="minorHAnsi"/>
-          <w:sz w:val="24"/>
-          <w:szCs w:val="24"/>
-          <w:lang w:val="en-US"/>
-        </w:rPr>
-        <w:t xml:space="preserve">    PRIMARY KEY (</w:t>
-      </w:r>
-      <w:proofErr w:type="spellStart"/>
-      <w:r>
-        <w:rPr>
-          <w:rFonts w:cstheme="minorHAnsi"/>
-          <w:sz w:val="24"/>
-          <w:szCs w:val="24"/>
-          <w:lang w:val="en-US"/>
-        </w:rPr>
-        <w:t>order_id</w:t>
-      </w:r>
-      <w:proofErr w:type="spellEnd"/>
-      <w:r>
-        <w:rPr>
-          <w:rFonts w:cstheme="minorHAnsi"/>
-          <w:sz w:val="24"/>
-          <w:szCs w:val="24"/>
-          <w:lang w:val="en-US"/>
-        </w:rPr>
-        <w:t>),</w:t>
-      </w:r>
-    </w:p>
-    <w:p>
-      <w:pPr>
-        <w:rPr>
-          <w:rFonts w:cstheme="minorHAnsi"/>
-          <w:sz w:val="24"/>
-          <w:szCs w:val="24"/>
-          <w:lang w:val="en-US"/>
-        </w:rPr>
-      </w:pPr>
-      <w:r>
-        <w:rPr>
-          <w:rFonts w:cstheme="minorHAnsi"/>
-          <w:sz w:val="24"/>
-          <w:szCs w:val="24"/>
-          <w:lang w:val="en-US"/>
-        </w:rPr>
-        <w:t xml:space="preserve">    CONSTRAINT FK32ql8ubntj5uh44ph9659tiih FOREIGN KEY(</w:t>
-      </w:r>
-      <w:proofErr w:type="spellStart"/>
-      <w:r>
-        <w:rPr>
-          <w:rFonts w:cstheme="minorHAnsi"/>
-          <w:sz w:val="24"/>
-          <w:szCs w:val="24"/>
-          <w:lang w:val="en-US"/>
-        </w:rPr>
-        <w:t>user_id</w:t>
-      </w:r>
-      <w:proofErr w:type="spellEnd"/>
-      <w:r>
-        <w:rPr>
-          <w:rFonts w:cstheme="minorHAnsi"/>
-          <w:sz w:val="24"/>
-          <w:szCs w:val="24"/>
-          <w:lang w:val="en-US"/>
-        </w:rPr>
-        <w:t>) REFERENCES users (</w:t>
-      </w:r>
-      <w:proofErr w:type="spellStart"/>
-      <w:r>
-        <w:rPr>
-          <w:rFonts w:cstheme="minorHAnsi"/>
-          <w:sz w:val="24"/>
-          <w:szCs w:val="24"/>
-          <w:lang w:val="en-US"/>
-        </w:rPr>
-        <w:t>user_id</w:t>
-      </w:r>
-      <w:proofErr w:type="spellEnd"/>
-      <w:r>
-        <w:rPr>
-          <w:rFonts w:cstheme="minorHAnsi"/>
-          <w:sz w:val="24"/>
-          <w:szCs w:val="24"/>
-          <w:lang w:val="en-US"/>
-        </w:rPr>
-        <w:t>)</w:t>
-      </w:r>
-    </w:p>
-    <w:p>
-      <w:pPr>
-        <w:rPr>
-          <w:rFonts w:cstheme="minorHAnsi"/>
-          <w:sz w:val="24"/>
-          <w:szCs w:val="24"/>
-          <w:lang w:val="en-US"/>
-        </w:rPr>
-      </w:pPr>
-      <w:r>
-        <w:rPr>
-          <w:rFonts w:cstheme="minorHAnsi"/>
-          <w:sz w:val="24"/>
-          <w:szCs w:val="24"/>
-          <w:lang w:val="en-US"/>
-        </w:rPr>
-        <w:t>) ENGINE=InnoDB DEFAULT CHARSET=utf8mb4 COLLATE=utf8mb4_0900_ai_ci;</w:t>
-      </w:r>
-    </w:p>
-    <w:p>
-      <w:pPr>
-        <w:rPr>
-          <w:rFonts w:cstheme="minorHAnsi"/>
-          <w:sz w:val="24"/>
-          <w:szCs w:val="24"/>
-          <w:lang w:val="en-US"/>
-        </w:rPr>
-      </w:pPr>
-    </w:p>
-    <w:p>
-      <w:pPr>
-        <w:rPr>
-          <w:rFonts w:cstheme="minorHAnsi"/>
-          <w:sz w:val="24"/>
-          <w:szCs w:val="24"/>
-          <w:lang w:val="en-US"/>
-        </w:rPr>
-      </w:pPr>
-      <w:r>
-        <w:rPr>
-          <w:rFonts w:cstheme="minorHAnsi"/>
-          <w:sz w:val="24"/>
-          <w:szCs w:val="24"/>
-          <w:lang w:val="en-US"/>
-        </w:rPr>
-        <w:t>-- Create table '</w:t>
-      </w:r>
-      <w:proofErr w:type="spellStart"/>
-      <w:r>
-        <w:rPr>
-          <w:rFonts w:cstheme="minorHAnsi"/>
-          <w:sz w:val="24"/>
-          <w:szCs w:val="24"/>
-          <w:lang w:val="en-US"/>
-        </w:rPr>
-        <w:t>order_games</w:t>
-      </w:r>
-      <w:proofErr w:type="spellEnd"/>
-      <w:r>
-        <w:rPr>
-          <w:rFonts w:cstheme="minorHAnsi"/>
-          <w:sz w:val="24"/>
-          <w:szCs w:val="24"/>
-          <w:lang w:val="en-US"/>
-        </w:rPr>
-        <w:t>'</w:t>
-      </w:r>
-    </w:p>
-    <w:p>
-      <w:pPr>
-        <w:rPr>
-          <w:rFonts w:cstheme="minorHAnsi"/>
-          <w:sz w:val="24"/>
-          <w:szCs w:val="24"/>
-          <w:lang w:val="en-US"/>
-        </w:rPr>
-      </w:pPr>
-      <w:r>
-        <w:rPr>
-          <w:rFonts w:cstheme="minorHAnsi"/>
-          <w:sz w:val="24"/>
-          <w:szCs w:val="24"/>
-          <w:lang w:val="en-US"/>
-        </w:rPr>
-        <w:t xml:space="preserve">CREATE TABLE </w:t>
-      </w:r>
-      <w:proofErr w:type="spellStart"/>
-      <w:r>
-        <w:rPr>
-          <w:rFonts w:cstheme="minorHAnsi"/>
-          <w:sz w:val="24"/>
-          <w:szCs w:val="24"/>
-          <w:lang w:val="en-US"/>
-        </w:rPr>
-        <w:t>order_games</w:t>
-      </w:r>
-      <w:proofErr w:type="spellEnd"/>
-      <w:r>
-        <w:rPr>
-          <w:rFonts w:cstheme="minorHAnsi"/>
-          <w:sz w:val="24"/>
-          <w:szCs w:val="24"/>
-          <w:lang w:val="en-US"/>
-        </w:rPr>
-        <w:t xml:space="preserve"> (</w:t>
-      </w:r>
-    </w:p>
-    <w:p>
-      <w:pPr>
-        <w:rPr>
-          <w:rFonts w:cstheme="minorHAnsi"/>
-          <w:sz w:val="24"/>
-          <w:szCs w:val="24"/>
-          <w:lang w:val="en-US"/>
-        </w:rPr>
-      </w:pPr>
-      <w:r>
-        <w:rPr>
-          <w:rFonts w:cstheme="minorHAnsi"/>
-          <w:sz w:val="24"/>
-          <w:szCs w:val="24"/>
-          <w:lang w:val="en-US"/>
-        </w:rPr>
-        <w:t xml:space="preserve">    </w:t>
-      </w:r>
-      <w:proofErr w:type="spellStart"/>
-      <w:r>
-        <w:rPr>
-          <w:rFonts w:cstheme="minorHAnsi"/>
-          <w:sz w:val="24"/>
-          <w:szCs w:val="24"/>
-          <w:lang w:val="en-US"/>
-        </w:rPr>
-        <w:t>game_id</w:t>
-      </w:r>
-      <w:proofErr w:type="spellEnd"/>
-      <w:r>
-        <w:rPr>
-          <w:rFonts w:cstheme="minorHAnsi"/>
-          <w:sz w:val="24"/>
-          <w:szCs w:val="24"/>
-          <w:lang w:val="en-US"/>
-        </w:rPr>
-        <w:t xml:space="preserve"> BIGINT NOT NULL,</w:t>
-      </w:r>
-    </w:p>
-    <w:p>
-      <w:pPr>
-        <w:rPr>
-          <w:rFonts w:cstheme="minorHAnsi"/>
-          <w:sz w:val="24"/>
-          <w:szCs w:val="24"/>
-          <w:lang w:val="en-US"/>
-        </w:rPr>
-      </w:pPr>
-      <w:r>
-        <w:rPr>
-          <w:rFonts w:cstheme="minorHAnsi"/>
-          <w:sz w:val="24"/>
-          <w:szCs w:val="24"/>
-          <w:lang w:val="en-US"/>
-        </w:rPr>
-        <w:t xml:space="preserve">    </w:t>
-      </w:r>
-      <w:proofErr w:type="spellStart"/>
-      <w:r>
-        <w:rPr>
-          <w:rFonts w:cstheme="minorHAnsi"/>
-          <w:sz w:val="24"/>
-          <w:szCs w:val="24"/>
-          <w:lang w:val="en-US"/>
-        </w:rPr>
-        <w:t>order_id</w:t>
-      </w:r>
-      <w:proofErr w:type="spellEnd"/>
-      <w:r>
-        <w:rPr>
-          <w:rFonts w:cstheme="minorHAnsi"/>
-          <w:sz w:val="24"/>
-          <w:szCs w:val="24"/>
-          <w:lang w:val="en-US"/>
-        </w:rPr>
-        <w:t xml:space="preserve"> BIGINT NOT NULL,</w:t>
-      </w:r>
-    </w:p>
-    <w:p>
-      <w:pPr>
-        <w:rPr>
-          <w:rFonts w:cstheme="minorHAnsi"/>
-          <w:sz w:val="24"/>
-          <w:szCs w:val="24"/>
-          <w:lang w:val="en-US"/>
-        </w:rPr>
-      </w:pPr>
-      <w:r>
-        <w:rPr>
-          <w:rFonts w:cstheme="minorHAnsi"/>
-          <w:sz w:val="24"/>
-          <w:szCs w:val="24"/>
-          <w:lang w:val="en-US"/>
-        </w:rPr>
-        <w:t xml:space="preserve">    PRIMARY KEY (</w:t>
-      </w:r>
-      <w:proofErr w:type="spellStart"/>
-      <w:r>
-        <w:rPr>
-          <w:rFonts w:cstheme="minorHAnsi"/>
-          <w:sz w:val="24"/>
-          <w:szCs w:val="24"/>
-          <w:lang w:val="en-US"/>
-        </w:rPr>
-        <w:t>game_id</w:t>
-      </w:r>
-      <w:proofErr w:type="spellEnd"/>
-      <w:r>
-        <w:rPr>
-          <w:rFonts w:cstheme="minorHAnsi"/>
-          <w:sz w:val="24"/>
-          <w:szCs w:val="24"/>
-          <w:lang w:val="en-US"/>
-        </w:rPr>
-        <w:t xml:space="preserve">, </w:t>
-      </w:r>
-      <w:proofErr w:type="spellStart"/>
-      <w:r>
-        <w:rPr>
-          <w:rFonts w:cstheme="minorHAnsi"/>
-          <w:sz w:val="24"/>
-          <w:szCs w:val="24"/>
-          <w:lang w:val="en-US"/>
-        </w:rPr>
-        <w:t>order_id</w:t>
-      </w:r>
-      <w:proofErr w:type="spellEnd"/>
-      <w:r>
-        <w:rPr>
-          <w:rFonts w:cstheme="minorHAnsi"/>
-          <w:sz w:val="24"/>
-          <w:szCs w:val="24"/>
-          <w:lang w:val="en-US"/>
-        </w:rPr>
-        <w:t>),</w:t>
-      </w:r>
-    </w:p>
-    <w:p>
-      <w:pPr>
-        <w:rPr>
-          <w:rFonts w:cstheme="minorHAnsi"/>
-          <w:sz w:val="24"/>
-          <w:szCs w:val="24"/>
-          <w:lang w:val="en-US"/>
-        </w:rPr>
-      </w:pPr>
-      <w:r>
-        <w:rPr>
-          <w:rFonts w:cstheme="minorHAnsi"/>
-          <w:sz w:val="24"/>
-          <w:szCs w:val="24"/>
-          <w:lang w:val="en-US"/>
-        </w:rPr>
-        <w:lastRenderedPageBreak/>
         <w:t xml:space="preserve">    CONSTRAINT FKm4b62t6qcx11dpm4xdg7j5l7q FOREIGN KEY(</w:t>
       </w:r>
       <w:proofErr w:type="spellStart"/>
@@ -3551,7 +3597,7 @@
   <w:style w:type="paragraph" w:default="1" w:styleId="Normal">
     <w:name w:val="Normal"/>
     <w:qFormat/>
-    <w:rsid w:val="00223D71"/>
+    <w:rsid w:val="00D6149E"/>
   </w:style>
   <w:style w:type="character" w:default="1" w:styleId="DefaultParagraphFont">
     <w:name w:val="Default Paragraph Font"/>

</xml_diff>